<commit_message>
Add contents to report.
</commit_message>
<xml_diff>
--- a/B04Report.docx
+++ b/B04Report.docx
@@ -9,7 +9,7 @@
           <w:lang w:eastAsia="zh-CN"/>
         </w:rPr>
       </w:pPr>
-      <w:bookmarkStart w:id="0" w:name="header-n161"/>
+      <w:bookmarkStart w:id="0" w:name="header-n0"/>
       <w:r>
         <w:rPr>
           <w:lang w:eastAsia="zh-CN"/>
@@ -45,14 +45,565 @@
           <w:lang w:eastAsia="zh-CN"/>
         </w:rPr>
       </w:pPr>
-      <w:bookmarkStart w:id="1" w:name="header-n164"/>
+      <w:bookmarkStart w:id="1" w:name="header-n146"/>
+      <w:r>
+        <w:rPr>
+          <w:lang w:eastAsia="zh-CN"/>
+        </w:rPr>
+        <w:t>目录</w:t>
+      </w:r>
+      <w:bookmarkEnd w:id="1"/>
+    </w:p>
+    <w:bookmarkStart w:id="2" w:name="toc"/>
+    <w:p>
+      <w:pPr>
+        <w:pStyle w:val="FirstParagraph"/>
+        <w:rPr>
+          <w:rStyle w:val="ad"/>
+          <w:lang w:eastAsia="zh-CN"/>
+        </w:rPr>
+      </w:pPr>
+      <w:r>
+        <w:fldChar w:fldCharType="begin"/>
+      </w:r>
+      <w:r>
+        <w:rPr>
+          <w:lang w:eastAsia="zh-CN"/>
+        </w:rPr>
+        <w:instrText xml:space="preserve"> HYPERLINK \l "header-n0" \h </w:instrText>
+      </w:r>
+      <w:r>
+        <w:fldChar w:fldCharType="separate"/>
+      </w:r>
+      <w:r>
+        <w:rPr>
+          <w:rStyle w:val="ad"/>
+          <w:lang w:eastAsia="zh-CN"/>
+        </w:rPr>
+        <w:t>工程实践与科技创新</w:t>
+      </w:r>
+      <w:r>
+        <w:rPr>
+          <w:rStyle w:val="ad"/>
+          <w:lang w:eastAsia="zh-CN"/>
+        </w:rPr>
+        <w:t xml:space="preserve"> II-B 04 </w:t>
+      </w:r>
+      <w:r>
+        <w:rPr>
+          <w:rStyle w:val="ad"/>
+          <w:lang w:eastAsia="zh-CN"/>
+        </w:rPr>
+        <w:t>组项目报告</w:t>
+      </w:r>
+      <w:r>
+        <w:rPr>
+          <w:rStyle w:val="ad"/>
+        </w:rPr>
+        <w:fldChar w:fldCharType="end"/>
+      </w:r>
+      <w:r>
+        <w:rPr>
+          <w:lang w:eastAsia="zh-CN"/>
+        </w:rPr>
+        <w:br/>
+      </w:r>
+      <w:r>
+        <w:rPr>
+          <w:lang w:eastAsia="zh-CN"/>
+        </w:rPr>
+        <w:tab/>
+      </w:r>
+      <w:hyperlink w:anchor="header-n146">
+        <w:r>
+          <w:rPr>
+            <w:rStyle w:val="ad"/>
+            <w:lang w:eastAsia="zh-CN"/>
+          </w:rPr>
+          <w:t>目录</w:t>
+        </w:r>
+      </w:hyperlink>
+      <w:r>
+        <w:rPr>
+          <w:lang w:eastAsia="zh-CN"/>
+        </w:rPr>
+        <w:br/>
+      </w:r>
+      <w:r>
+        <w:rPr>
+          <w:lang w:eastAsia="zh-CN"/>
+        </w:rPr>
+        <w:tab/>
+      </w:r>
+      <w:hyperlink w:anchor="header-n3">
+        <w:r>
+          <w:rPr>
+            <w:rStyle w:val="ad"/>
+            <w:lang w:eastAsia="zh-CN"/>
+          </w:rPr>
+          <w:t>项目信息</w:t>
+        </w:r>
+      </w:hyperlink>
+      <w:r>
+        <w:rPr>
+          <w:lang w:eastAsia="zh-CN"/>
+        </w:rPr>
+        <w:br/>
+      </w:r>
+      <w:r>
+        <w:rPr>
+          <w:lang w:eastAsia="zh-CN"/>
+        </w:rPr>
+        <w:tab/>
+      </w:r>
+      <w:r>
+        <w:rPr>
+          <w:lang w:eastAsia="zh-CN"/>
+        </w:rPr>
+        <w:tab/>
+      </w:r>
+      <w:hyperlink w:anchor="header-n4">
+        <w:r>
+          <w:rPr>
+            <w:rStyle w:val="ad"/>
+            <w:lang w:eastAsia="zh-CN"/>
+          </w:rPr>
+          <w:t>项目名称</w:t>
+        </w:r>
+      </w:hyperlink>
+      <w:r>
+        <w:rPr>
+          <w:lang w:eastAsia="zh-CN"/>
+        </w:rPr>
+        <w:br/>
+      </w:r>
+      <w:r>
+        <w:rPr>
+          <w:lang w:eastAsia="zh-CN"/>
+        </w:rPr>
+        <w:tab/>
+      </w:r>
+      <w:r>
+        <w:rPr>
+          <w:lang w:eastAsia="zh-CN"/>
+        </w:rPr>
+        <w:tab/>
+      </w:r>
+      <w:hyperlink w:anchor="header-n6">
+        <w:r>
+          <w:rPr>
+            <w:rStyle w:val="ad"/>
+            <w:lang w:eastAsia="zh-CN"/>
+          </w:rPr>
+          <w:t>成员及分工</w:t>
+        </w:r>
+      </w:hyperlink>
+      <w:r>
+        <w:rPr>
+          <w:lang w:eastAsia="zh-CN"/>
+        </w:rPr>
+        <w:br/>
+      </w:r>
+      <w:r>
+        <w:rPr>
+          <w:lang w:eastAsia="zh-CN"/>
+        </w:rPr>
+        <w:tab/>
+      </w:r>
+      <w:hyperlink w:anchor="header-n24">
+        <w:r>
+          <w:rPr>
+            <w:rStyle w:val="ad"/>
+            <w:lang w:eastAsia="zh-CN"/>
+          </w:rPr>
+          <w:t>项目介绍</w:t>
+        </w:r>
+      </w:hyperlink>
+      <w:r>
+        <w:rPr>
+          <w:lang w:eastAsia="zh-CN"/>
+        </w:rPr>
+        <w:br/>
+      </w:r>
+      <w:r>
+        <w:rPr>
+          <w:lang w:eastAsia="zh-CN"/>
+        </w:rPr>
+        <w:tab/>
+      </w:r>
+      <w:r>
+        <w:rPr>
+          <w:lang w:eastAsia="zh-CN"/>
+        </w:rPr>
+        <w:tab/>
+      </w:r>
+      <w:hyperlink w:anchor="header-n25">
+        <w:r>
+          <w:rPr>
+            <w:rStyle w:val="ad"/>
+            <w:lang w:eastAsia="zh-CN"/>
+          </w:rPr>
+          <w:t>整体结构</w:t>
+        </w:r>
+      </w:hyperlink>
+      <w:r>
+        <w:rPr>
+          <w:lang w:eastAsia="zh-CN"/>
+        </w:rPr>
+        <w:br/>
+      </w:r>
+      <w:r>
+        <w:rPr>
+          <w:lang w:eastAsia="zh-CN"/>
+        </w:rPr>
+        <w:tab/>
+      </w:r>
+      <w:r>
+        <w:rPr>
+          <w:lang w:eastAsia="zh-CN"/>
+        </w:rPr>
+        <w:tab/>
+      </w:r>
+      <w:hyperlink w:anchor="header-n27">
+        <w:r>
+          <w:rPr>
+            <w:rStyle w:val="ad"/>
+            <w:lang w:eastAsia="zh-CN"/>
+          </w:rPr>
+          <w:t>硬件部分</w:t>
+        </w:r>
+      </w:hyperlink>
+      <w:r>
+        <w:rPr>
+          <w:lang w:eastAsia="zh-CN"/>
+        </w:rPr>
+        <w:br/>
+      </w:r>
+      <w:r>
+        <w:rPr>
+          <w:lang w:eastAsia="zh-CN"/>
+        </w:rPr>
+        <w:tab/>
+      </w:r>
+      <w:r>
+        <w:rPr>
+          <w:lang w:eastAsia="zh-CN"/>
+        </w:rPr>
+        <w:tab/>
+      </w:r>
+      <w:hyperlink w:anchor="header-n32">
+        <w:r>
+          <w:rPr>
+            <w:rStyle w:val="ad"/>
+            <w:lang w:eastAsia="zh-CN"/>
+          </w:rPr>
+          <w:t>软件部分</w:t>
+        </w:r>
+      </w:hyperlink>
+      <w:r>
+        <w:rPr>
+          <w:lang w:eastAsia="zh-CN"/>
+        </w:rPr>
+        <w:br/>
+      </w:r>
+      <w:r>
+        <w:rPr>
+          <w:lang w:eastAsia="zh-CN"/>
+        </w:rPr>
+        <w:tab/>
+      </w:r>
+      <w:hyperlink w:anchor="header-n51">
+        <w:r>
+          <w:rPr>
+            <w:rStyle w:val="ad"/>
+            <w:lang w:eastAsia="zh-CN"/>
+          </w:rPr>
+          <w:t>运行结果</w:t>
+        </w:r>
+      </w:hyperlink>
+      <w:r>
+        <w:rPr>
+          <w:lang w:eastAsia="zh-CN"/>
+        </w:rPr>
+        <w:br/>
+      </w:r>
+      <w:r>
+        <w:rPr>
+          <w:lang w:eastAsia="zh-CN"/>
+        </w:rPr>
+        <w:tab/>
+      </w:r>
+      <w:r>
+        <w:rPr>
+          <w:lang w:eastAsia="zh-CN"/>
+        </w:rPr>
+        <w:tab/>
+      </w:r>
+      <w:hyperlink w:anchor="header-n52">
+        <w:r>
+          <w:rPr>
+            <w:rStyle w:val="ad"/>
+            <w:lang w:eastAsia="zh-CN"/>
+          </w:rPr>
+          <w:t>演示</w:t>
+        </w:r>
+      </w:hyperlink>
+      <w:r>
+        <w:rPr>
+          <w:lang w:eastAsia="zh-CN"/>
+        </w:rPr>
+        <w:br/>
+      </w:r>
+      <w:r>
+        <w:rPr>
+          <w:lang w:eastAsia="zh-CN"/>
+        </w:rPr>
+        <w:tab/>
+      </w:r>
+      <w:r>
+        <w:rPr>
+          <w:lang w:eastAsia="zh-CN"/>
+        </w:rPr>
+        <w:tab/>
+      </w:r>
+      <w:hyperlink w:anchor="header-n54">
+        <w:r>
+          <w:rPr>
+            <w:rStyle w:val="ad"/>
+            <w:lang w:eastAsia="zh-CN"/>
+          </w:rPr>
+          <w:t>测试情况</w:t>
+        </w:r>
+      </w:hyperlink>
+      <w:r>
+        <w:rPr>
+          <w:lang w:eastAsia="zh-CN"/>
+        </w:rPr>
+        <w:br/>
+      </w:r>
+      <w:r>
+        <w:rPr>
+          <w:lang w:eastAsia="zh-CN"/>
+        </w:rPr>
+        <w:tab/>
+      </w:r>
+      <w:hyperlink w:anchor="header-n84">
+        <w:r>
+          <w:rPr>
+            <w:rStyle w:val="ad"/>
+            <w:lang w:eastAsia="zh-CN"/>
+          </w:rPr>
+          <w:t>总结</w:t>
+        </w:r>
+      </w:hyperlink>
+      <w:r>
+        <w:rPr>
+          <w:lang w:eastAsia="zh-CN"/>
+        </w:rPr>
+        <w:br/>
+      </w:r>
+      <w:r>
+        <w:rPr>
+          <w:lang w:eastAsia="zh-CN"/>
+        </w:rPr>
+        <w:tab/>
+      </w:r>
+      <w:r>
+        <w:rPr>
+          <w:lang w:eastAsia="zh-CN"/>
+        </w:rPr>
+        <w:tab/>
+      </w:r>
+      <w:hyperlink w:anchor="header-n85">
+        <w:r>
+          <w:rPr>
+            <w:rStyle w:val="ad"/>
+            <w:lang w:eastAsia="zh-CN"/>
+          </w:rPr>
+          <w:t>优点与不足</w:t>
+        </w:r>
+      </w:hyperlink>
+      <w:r>
+        <w:rPr>
+          <w:lang w:eastAsia="zh-CN"/>
+        </w:rPr>
+        <w:br/>
+      </w:r>
+      <w:r>
+        <w:rPr>
+          <w:lang w:eastAsia="zh-CN"/>
+        </w:rPr>
+        <w:tab/>
+      </w:r>
+      <w:r>
+        <w:rPr>
+          <w:lang w:eastAsia="zh-CN"/>
+        </w:rPr>
+        <w:tab/>
+      </w:r>
+      <w:hyperlink w:anchor="header-n102">
+        <w:r>
+          <w:rPr>
+            <w:rStyle w:val="ad"/>
+            <w:lang w:eastAsia="zh-CN"/>
+          </w:rPr>
+          <w:t>个人感受</w:t>
+        </w:r>
+      </w:hyperlink>
+      <w:r>
+        <w:rPr>
+          <w:lang w:eastAsia="zh-CN"/>
+        </w:rPr>
+        <w:br/>
+      </w:r>
+      <w:r>
+        <w:rPr>
+          <w:lang w:eastAsia="zh-CN"/>
+        </w:rPr>
+        <w:tab/>
+      </w:r>
+      <w:hyperlink w:anchor="header-n113">
+        <w:r>
+          <w:rPr>
+            <w:rStyle w:val="ad"/>
+            <w:lang w:eastAsia="zh-CN"/>
+          </w:rPr>
+          <w:t>附录</w:t>
+        </w:r>
+      </w:hyperlink>
+      <w:r>
+        <w:rPr>
+          <w:lang w:eastAsia="zh-CN"/>
+        </w:rPr>
+        <w:br/>
+      </w:r>
+      <w:r>
+        <w:rPr>
+          <w:lang w:eastAsia="zh-CN"/>
+        </w:rPr>
+        <w:tab/>
+      </w:r>
+      <w:r>
+        <w:rPr>
+          <w:lang w:eastAsia="zh-CN"/>
+        </w:rPr>
+        <w:tab/>
+      </w:r>
+      <w:hyperlink w:anchor="header-n114">
+        <w:r>
+          <w:rPr>
+            <w:rStyle w:val="ad"/>
+            <w:lang w:eastAsia="zh-CN"/>
+          </w:rPr>
+          <w:t>系统使用说明</w:t>
+        </w:r>
+      </w:hyperlink>
+      <w:r>
+        <w:rPr>
+          <w:lang w:eastAsia="zh-CN"/>
+        </w:rPr>
+        <w:br/>
+      </w:r>
+      <w:r>
+        <w:rPr>
+          <w:lang w:eastAsia="zh-CN"/>
+        </w:rPr>
+        <w:tab/>
+      </w:r>
+      <w:r>
+        <w:rPr>
+          <w:lang w:eastAsia="zh-CN"/>
+        </w:rPr>
+        <w:tab/>
+      </w:r>
+      <w:hyperlink w:anchor="header-n130">
+        <w:r>
+          <w:rPr>
+            <w:rStyle w:val="ad"/>
+            <w:lang w:eastAsia="zh-CN"/>
+          </w:rPr>
+          <w:t>源代码</w:t>
+        </w:r>
+      </w:hyperlink>
+      <w:r>
+        <w:rPr>
+          <w:lang w:eastAsia="zh-CN"/>
+        </w:rPr>
+        <w:br/>
+      </w:r>
+      <w:r>
+        <w:rPr>
+          <w:lang w:eastAsia="zh-CN"/>
+        </w:rPr>
+        <w:tab/>
+      </w:r>
+      <w:r>
+        <w:rPr>
+          <w:lang w:eastAsia="zh-CN"/>
+        </w:rPr>
+        <w:tab/>
+      </w:r>
+      <w:hyperlink w:anchor="header-n133">
+        <w:r>
+          <w:rPr>
+            <w:rStyle w:val="ad"/>
+            <w:lang w:eastAsia="zh-CN"/>
+          </w:rPr>
+          <w:t>系统电路图</w:t>
+        </w:r>
+      </w:hyperlink>
+      <w:r>
+        <w:rPr>
+          <w:lang w:eastAsia="zh-CN"/>
+        </w:rPr>
+        <w:br/>
+      </w:r>
+      <w:r>
+        <w:rPr>
+          <w:lang w:eastAsia="zh-CN"/>
+        </w:rPr>
+        <w:tab/>
+      </w:r>
+      <w:r>
+        <w:rPr>
+          <w:lang w:eastAsia="zh-CN"/>
+        </w:rPr>
+        <w:tab/>
+      </w:r>
+      <w:hyperlink w:anchor="header-n135">
+        <w:r>
+          <w:rPr>
+            <w:rStyle w:val="ad"/>
+            <w:lang w:eastAsia="zh-CN"/>
+          </w:rPr>
+          <w:t>参考资料</w:t>
+        </w:r>
+      </w:hyperlink>
+    </w:p>
+    <w:p>
+      <w:pPr>
+        <w:pStyle w:val="a0"/>
+        <w:rPr>
+          <w:lang w:eastAsia="zh-CN"/>
+        </w:rPr>
+      </w:pPr>
+    </w:p>
+    <w:p>
+      <w:pPr>
+        <w:pStyle w:val="2"/>
+        <w:rPr>
+          <w:lang w:eastAsia="zh-CN"/>
+        </w:rPr>
+      </w:pPr>
+      <w:bookmarkStart w:id="3" w:name="header-n3"/>
+      <w:bookmarkEnd w:id="2"/>
       <w:r>
         <w:rPr>
           <w:lang w:eastAsia="zh-CN"/>
         </w:rPr>
         <w:t>项目信息</w:t>
       </w:r>
-      <w:bookmarkEnd w:id="1"/>
+      <w:bookmarkEnd w:id="3"/>
     </w:p>
     <w:p>
       <w:pPr>
@@ -61,14 +612,14 @@
           <w:lang w:eastAsia="zh-CN"/>
         </w:rPr>
       </w:pPr>
-      <w:bookmarkStart w:id="2" w:name="header-n165"/>
+      <w:bookmarkStart w:id="4" w:name="header-n4"/>
       <w:r>
         <w:rPr>
           <w:lang w:eastAsia="zh-CN"/>
         </w:rPr>
         <w:t>项目名称</w:t>
       </w:r>
-      <w:bookmarkEnd w:id="2"/>
+      <w:bookmarkEnd w:id="4"/>
     </w:p>
     <w:p>
       <w:pPr>
@@ -88,13 +639,11 @@
       <w:pPr>
         <w:pStyle w:val="3"/>
       </w:pPr>
-      <w:bookmarkStart w:id="3" w:name="header-n167"/>
-      <w:proofErr w:type="spellStart"/>
+      <w:bookmarkStart w:id="5" w:name="header-n6"/>
       <w:r>
         <w:t>成员及分工</w:t>
       </w:r>
-      <w:bookmarkEnd w:id="3"/>
-      <w:proofErr w:type="spellEnd"/>
+      <w:bookmarkEnd w:id="5"/>
     </w:p>
     <w:tbl>
       <w:tblPr>
@@ -119,11 +668,9 @@
             <w:pPr>
               <w:pStyle w:val="Compact"/>
             </w:pPr>
-            <w:proofErr w:type="spellStart"/>
             <w:r>
               <w:t>姓名</w:t>
             </w:r>
-            <w:proofErr w:type="spellEnd"/>
           </w:p>
         </w:tc>
         <w:tc>
@@ -138,11 +685,9 @@
             <w:pPr>
               <w:pStyle w:val="Compact"/>
             </w:pPr>
-            <w:proofErr w:type="spellStart"/>
             <w:r>
               <w:t>分工</w:t>
             </w:r>
-            <w:proofErr w:type="spellEnd"/>
           </w:p>
         </w:tc>
       </w:tr>
@@ -189,11 +734,9 @@
             <w:pPr>
               <w:pStyle w:val="Compact"/>
             </w:pPr>
-            <w:proofErr w:type="spellStart"/>
             <w:r>
               <w:t>李岩松</w:t>
             </w:r>
-            <w:proofErr w:type="spellEnd"/>
           </w:p>
         </w:tc>
         <w:tc>
@@ -204,11 +747,9 @@
             <w:pPr>
               <w:pStyle w:val="Compact"/>
             </w:pPr>
-            <w:proofErr w:type="spellStart"/>
             <w:r>
               <w:t>硬件处理、小车调试</w:t>
             </w:r>
-            <w:proofErr w:type="spellEnd"/>
           </w:p>
         </w:tc>
       </w:tr>
@@ -221,11 +762,9 @@
             <w:pPr>
               <w:pStyle w:val="Compact"/>
             </w:pPr>
-            <w:proofErr w:type="spellStart"/>
             <w:r>
               <w:t>杜蔻年华</w:t>
             </w:r>
-            <w:proofErr w:type="spellEnd"/>
           </w:p>
         </w:tc>
         <w:tc>
@@ -253,13 +792,9 @@
       <w:pPr>
         <w:pStyle w:val="a0"/>
       </w:pPr>
-      <w:proofErr w:type="spellStart"/>
-      <w:r>
-        <w:t>附工作照片</w:t>
-      </w:r>
-      <w:proofErr w:type="spellEnd"/>
-      <w:r>
-        <w:t>：</w:t>
+      <w:r>
+        <w:lastRenderedPageBreak/>
+        <w:t>附工作照片：</w:t>
       </w:r>
     </w:p>
     <w:p>
@@ -329,8 +864,171 @@
         <w:rPr>
           <w:lang w:eastAsia="zh-CN"/>
         </w:rPr>
+        <w:t>跑道后三人为小组成员，从左自右依次为王梓涵、李岩松、杜蔻年华。</w:t>
+      </w:r>
+    </w:p>
+    <w:p>
+      <w:pPr>
+        <w:pStyle w:val="a0"/>
+        <w:rPr>
+          <w:lang w:eastAsia="zh-CN"/>
+        </w:rPr>
+      </w:pPr>
+    </w:p>
+    <w:p>
+      <w:pPr>
+        <w:pStyle w:val="2"/>
+        <w:rPr>
+          <w:lang w:eastAsia="zh-CN"/>
+        </w:rPr>
+      </w:pPr>
+      <w:bookmarkStart w:id="6" w:name="header-n24"/>
+      <w:r>
+        <w:rPr>
+          <w:lang w:eastAsia="zh-CN"/>
+        </w:rPr>
+        <w:t>项目介绍</w:t>
+      </w:r>
+      <w:bookmarkEnd w:id="6"/>
+    </w:p>
+    <w:p>
+      <w:pPr>
+        <w:pStyle w:val="3"/>
+        <w:rPr>
+          <w:lang w:eastAsia="zh-CN"/>
+        </w:rPr>
+      </w:pPr>
+      <w:bookmarkStart w:id="7" w:name="header-n25"/>
+      <w:r>
+        <w:rPr>
+          <w:lang w:eastAsia="zh-CN"/>
+        </w:rPr>
+        <w:t>整体结构</w:t>
+      </w:r>
+      <w:bookmarkEnd w:id="7"/>
+    </w:p>
+    <w:p>
+      <w:pPr>
+        <w:pStyle w:val="FirstParagraph"/>
+        <w:rPr>
+          <w:lang w:eastAsia="zh-CN"/>
+        </w:rPr>
+      </w:pPr>
+      <w:r>
+        <w:rPr>
+          <w:lang w:eastAsia="zh-CN"/>
+        </w:rPr>
+        <w:t>整个项目由计算机、小车和跑道三个部分组成。小车置于跑道上。计算机与摄像头相连，摄像头采集图像监控小车位置。计算机通过图像处理和控制算法，对小车发出蓝牙无线控制指令。小车接受到指令后，对其进行解码，控制电机转速来响应计算机的控制指令。通过这样的方式使小车走完设定的黑线。</w:t>
+      </w:r>
+    </w:p>
+    <w:p>
+      <w:pPr>
+        <w:pStyle w:val="3"/>
+        <w:rPr>
+          <w:lang w:eastAsia="zh-CN"/>
+        </w:rPr>
+      </w:pPr>
+      <w:bookmarkStart w:id="8" w:name="header-n27"/>
+      <w:r>
+        <w:rPr>
+          <w:lang w:eastAsia="zh-CN"/>
+        </w:rPr>
+        <w:t>硬件部分</w:t>
+      </w:r>
+      <w:bookmarkEnd w:id="8"/>
+    </w:p>
+    <w:p>
+      <w:pPr>
+        <w:pStyle w:val="FirstParagraph"/>
+        <w:rPr>
+          <w:lang w:eastAsia="zh-CN"/>
+        </w:rPr>
+      </w:pPr>
+      <w:r>
+        <w:rPr>
+          <w:b/>
+          <w:lang w:eastAsia="zh-CN"/>
+        </w:rPr>
+        <w:t>MCU MSP430</w:t>
+      </w:r>
+      <w:r>
+        <w:rPr>
+          <w:lang w:eastAsia="zh-CN"/>
+        </w:rPr>
+        <w:t xml:space="preserve"> MSP430 </w:t>
+      </w:r>
+      <w:r>
+        <w:rPr>
+          <w:lang w:eastAsia="zh-CN"/>
+        </w:rPr>
+        <w:t>系列单片机是一个</w:t>
+      </w:r>
+      <w:r>
+        <w:rPr>
+          <w:lang w:eastAsia="zh-CN"/>
+        </w:rPr>
+        <w:t xml:space="preserve"> 16 </w:t>
+      </w:r>
+      <w:r>
+        <w:rPr>
+          <w:lang w:eastAsia="zh-CN"/>
+        </w:rPr>
+        <w:t>位的单片机，采用了精简指令集（</w:t>
+      </w:r>
+      <w:r>
+        <w:rPr>
+          <w:lang w:eastAsia="zh-CN"/>
+        </w:rPr>
+        <w:t>RISC</w:t>
+      </w:r>
+      <w:r>
+        <w:rPr>
+          <w:lang w:eastAsia="zh-CN"/>
+        </w:rPr>
+        <w:t>）结构，具有丰富的寻址方式（</w:t>
+      </w:r>
+      <w:r>
+        <w:rPr>
+          <w:lang w:eastAsia="zh-CN"/>
+        </w:rPr>
+        <w:t xml:space="preserve">7 </w:t>
+      </w:r>
+      <w:r>
+        <w:rPr>
+          <w:lang w:eastAsia="zh-CN"/>
+        </w:rPr>
+        <w:t>种源操作数寻址、</w:t>
+      </w:r>
+      <w:r>
+        <w:rPr>
+          <w:lang w:eastAsia="zh-CN"/>
+        </w:rPr>
+        <w:t xml:space="preserve">4 </w:t>
+      </w:r>
+      <w:r>
+        <w:rPr>
+          <w:lang w:eastAsia="zh-CN"/>
+        </w:rPr>
+        <w:t>种目的操作数寻址）、简洁的</w:t>
+      </w:r>
+      <w:r>
+        <w:rPr>
+          <w:lang w:eastAsia="zh-CN"/>
+        </w:rPr>
+        <w:t xml:space="preserve"> 27 </w:t>
+      </w:r>
+      <w:r>
+        <w:rPr>
+          <w:lang w:eastAsia="zh-CN"/>
+        </w:rPr>
+        <w:t>条内核指令以及大量的模拟指令；大量的寄存器以及片内数据存储器都</w:t>
+      </w:r>
+      <w:r>
+        <w:rPr>
+          <w:lang w:eastAsia="zh-CN"/>
+        </w:rPr>
         <w:lastRenderedPageBreak/>
-        <w:t>跑道后三人为小组成员，从左自右依次为王梓涵、李岩松、杜蔻年华。</w:t>
+        <w:t>可参加多种运算；还有高效的查表处理指令。这些特点保证了可编制高效率的源程序。</w:t>
       </w:r>
     </w:p>
     <w:p>
@@ -340,22 +1038,90 @@
           <w:lang w:eastAsia="zh-CN"/>
         </w:rPr>
       </w:pPr>
-    </w:p>
-    <w:p>
-      <w:pPr>
-        <w:pStyle w:val="2"/>
-        <w:rPr>
-          <w:lang w:eastAsia="zh-CN"/>
-        </w:rPr>
-      </w:pPr>
-      <w:bookmarkStart w:id="4" w:name="header-n185"/>
-      <w:r>
-        <w:rPr>
-          <w:lang w:eastAsia="zh-CN"/>
-        </w:rPr>
-        <w:t>项目介绍</w:t>
-      </w:r>
-      <w:bookmarkEnd w:id="4"/>
+      <w:r>
+        <w:rPr>
+          <w:b/>
+          <w:lang w:eastAsia="zh-CN"/>
+        </w:rPr>
+        <w:t>HC-06</w:t>
+      </w:r>
+      <w:r>
+        <w:rPr>
+          <w:b/>
+          <w:lang w:eastAsia="zh-CN"/>
+        </w:rPr>
+        <w:t>蓝牙模块</w:t>
+      </w:r>
+      <w:r>
+        <w:rPr>
+          <w:lang w:eastAsia="zh-CN"/>
+        </w:rPr>
+        <w:t xml:space="preserve"> </w:t>
+      </w:r>
+      <w:r>
+        <w:rPr>
+          <w:lang w:eastAsia="zh-CN"/>
+        </w:rPr>
+        <w:t>蓝牙模块是指集成蓝牙功能的芯片基本电路集合，用于无线网络通讯。</w:t>
+      </w:r>
+    </w:p>
+    <w:p>
+      <w:pPr>
+        <w:pStyle w:val="a0"/>
+        <w:rPr>
+          <w:lang w:eastAsia="zh-CN"/>
+        </w:rPr>
+      </w:pPr>
+      <w:r>
+        <w:rPr>
+          <w:lang w:eastAsia="zh-CN"/>
+        </w:rPr>
+        <w:t>先对各个针脚做初始化赋值，然后确定需要实现的函数，通过</w:t>
+      </w:r>
+      <w:r>
+        <w:rPr>
+          <w:lang w:eastAsia="zh-CN"/>
+        </w:rPr>
+        <w:t xml:space="preserve"> HC-06 </w:t>
+      </w:r>
+      <w:r>
+        <w:rPr>
+          <w:lang w:eastAsia="zh-CN"/>
+        </w:rPr>
+        <w:t>确定接收发送的串口信号，用模拟信号和数字信号两种赋值给管脚，实现电机转动，通过串口测试软件检测。</w:t>
+      </w:r>
+    </w:p>
+    <w:p>
+      <w:pPr>
+        <w:pStyle w:val="a0"/>
+        <w:rPr>
+          <w:lang w:eastAsia="zh-CN"/>
+        </w:rPr>
+      </w:pPr>
+      <w:r>
+        <w:rPr>
+          <w:lang w:eastAsia="zh-CN"/>
+        </w:rPr>
+        <w:t>在本次工科创实验中的小车控制方面，我们用</w:t>
+      </w:r>
+      <w:r>
+        <w:rPr>
+          <w:lang w:eastAsia="zh-CN"/>
+        </w:rPr>
+        <w:t xml:space="preserve"> M, S, A, P </w:t>
+      </w:r>
+      <w:r>
+        <w:rPr>
+          <w:lang w:eastAsia="zh-CN"/>
+        </w:rPr>
+        <w:t>分别控制小车的右转，</w:t>
+      </w:r>
+      <w:r>
+        <w:rPr>
+          <w:lang w:eastAsia="zh-CN"/>
+        </w:rPr>
+        <w:t>左转，前进和停止。并且经过调整调试确定左右轮的合理转速。</w:t>
+      </w:r>
     </w:p>
     <w:p>
       <w:pPr>
@@ -364,247 +1130,14 @@
           <w:lang w:eastAsia="zh-CN"/>
         </w:rPr>
       </w:pPr>
-      <w:bookmarkStart w:id="5" w:name="header-n186"/>
-      <w:r>
-        <w:rPr>
-          <w:lang w:eastAsia="zh-CN"/>
-        </w:rPr>
-        <w:t>整体结构</w:t>
-      </w:r>
-      <w:bookmarkEnd w:id="5"/>
-    </w:p>
-    <w:p>
-      <w:pPr>
-        <w:pStyle w:val="FirstParagraph"/>
-        <w:rPr>
-          <w:lang w:eastAsia="zh-CN"/>
-        </w:rPr>
-      </w:pPr>
-      <w:r>
-        <w:rPr>
-          <w:lang w:eastAsia="zh-CN"/>
-        </w:rPr>
-        <w:t>整个项目由计算机、小车和跑道三个部分组成。小车置于跑道上。计算机与摄像头相连，摄像头采集图像监控小车位置。计算机通过图像处理和控制算法，对小车发出蓝牙无线控制指令。小车接受到指令后，对其进行解码，控制电机转速来响应计算机的控制指令。通过这样的方式使小车走完设定的黑线。</w:t>
-      </w:r>
-    </w:p>
-    <w:p>
-      <w:pPr>
-        <w:pStyle w:val="3"/>
-        <w:rPr>
-          <w:lang w:eastAsia="zh-CN"/>
-        </w:rPr>
-      </w:pPr>
-      <w:bookmarkStart w:id="6" w:name="header-n188"/>
-      <w:r>
-        <w:rPr>
-          <w:lang w:eastAsia="zh-CN"/>
-        </w:rPr>
-        <w:t>硬件部分</w:t>
-      </w:r>
-      <w:bookmarkEnd w:id="6"/>
-    </w:p>
-    <w:p>
-      <w:pPr>
-        <w:pStyle w:val="FirstParagraph"/>
-        <w:rPr>
-          <w:lang w:eastAsia="zh-CN"/>
-        </w:rPr>
-      </w:pPr>
-      <w:r>
-        <w:rPr>
-          <w:b/>
-          <w:lang w:eastAsia="zh-CN"/>
-        </w:rPr>
-        <w:t>MCU MSP430</w:t>
-      </w:r>
-      <w:r>
-        <w:rPr>
-          <w:lang w:eastAsia="zh-CN"/>
-        </w:rPr>
-        <w:t xml:space="preserve"> </w:t>
-      </w:r>
-      <w:proofErr w:type="spellStart"/>
-      <w:r>
-        <w:rPr>
-          <w:lang w:eastAsia="zh-CN"/>
-        </w:rPr>
-        <w:t>MSP430</w:t>
-      </w:r>
-      <w:proofErr w:type="spellEnd"/>
-      <w:r>
-        <w:rPr>
-          <w:lang w:eastAsia="zh-CN"/>
-        </w:rPr>
-        <w:t xml:space="preserve"> </w:t>
-      </w:r>
-      <w:r>
-        <w:rPr>
-          <w:lang w:eastAsia="zh-CN"/>
-        </w:rPr>
-        <w:t>系列单片机是一个</w:t>
-      </w:r>
-      <w:r>
-        <w:rPr>
-          <w:lang w:eastAsia="zh-CN"/>
-        </w:rPr>
-        <w:t xml:space="preserve"> 16 </w:t>
-      </w:r>
-      <w:r>
-        <w:rPr>
-          <w:lang w:eastAsia="zh-CN"/>
-        </w:rPr>
-        <w:t>位的单片机，采用了精简指令集（</w:t>
-      </w:r>
-      <w:r>
-        <w:rPr>
-          <w:lang w:eastAsia="zh-CN"/>
-        </w:rPr>
-        <w:t>RISC</w:t>
-      </w:r>
-      <w:r>
-        <w:rPr>
-          <w:lang w:eastAsia="zh-CN"/>
-        </w:rPr>
-        <w:t>）结构，具有丰富的寻址方式（</w:t>
-      </w:r>
-      <w:r>
-        <w:rPr>
-          <w:lang w:eastAsia="zh-CN"/>
-        </w:rPr>
-        <w:t xml:space="preserve">7 </w:t>
-      </w:r>
-      <w:r>
-        <w:rPr>
-          <w:lang w:eastAsia="zh-CN"/>
-        </w:rPr>
-        <w:t>种源操作数寻址、</w:t>
-      </w:r>
-      <w:r>
-        <w:rPr>
-          <w:lang w:eastAsia="zh-CN"/>
-        </w:rPr>
-        <w:t xml:space="preserve">4 </w:t>
-      </w:r>
-      <w:r>
-        <w:rPr>
-          <w:lang w:eastAsia="zh-CN"/>
-        </w:rPr>
-        <w:t>种目的操作数寻址）、简洁的</w:t>
-      </w:r>
-      <w:r>
-        <w:rPr>
-          <w:lang w:eastAsia="zh-CN"/>
-        </w:rPr>
-        <w:t xml:space="preserve"> 27 </w:t>
-      </w:r>
-      <w:r>
-        <w:rPr>
-          <w:lang w:eastAsia="zh-CN"/>
-        </w:rPr>
-        <w:t>条内核指令以及大量的模拟指令；大量的寄存器以及片内数据存储器都可参加多种运算；还有高效的查表处理指令。这些特点保证了可编制高效率的源程序。</w:t>
-      </w:r>
-    </w:p>
-    <w:p>
-      <w:pPr>
-        <w:pStyle w:val="a0"/>
-        <w:rPr>
-          <w:lang w:eastAsia="zh-CN"/>
-        </w:rPr>
-      </w:pPr>
-      <w:r>
-        <w:rPr>
-          <w:b/>
-          <w:lang w:eastAsia="zh-CN"/>
-        </w:rPr>
-        <w:t>HC-06</w:t>
-      </w:r>
-      <w:r>
-        <w:rPr>
-          <w:b/>
-          <w:lang w:eastAsia="zh-CN"/>
-        </w:rPr>
-        <w:t>蓝牙模块</w:t>
-      </w:r>
-      <w:r>
-        <w:rPr>
-          <w:lang w:eastAsia="zh-CN"/>
-        </w:rPr>
-        <w:t xml:space="preserve"> </w:t>
-      </w:r>
-      <w:r>
-        <w:rPr>
-          <w:lang w:eastAsia="zh-CN"/>
-        </w:rPr>
-        <w:t>蓝牙模块是指集成蓝牙功能的芯片基本电路集合，用于无线网络通讯。</w:t>
-      </w:r>
-    </w:p>
-    <w:p>
-      <w:pPr>
-        <w:pStyle w:val="a0"/>
-        <w:rPr>
-          <w:lang w:eastAsia="zh-CN"/>
-        </w:rPr>
-      </w:pPr>
-      <w:r>
-        <w:rPr>
-          <w:lang w:eastAsia="zh-CN"/>
-        </w:rPr>
-        <w:t>先对各个针脚做初始化赋值，然后确定需要实现的函数，通过</w:t>
-      </w:r>
-      <w:r>
-        <w:rPr>
-          <w:lang w:eastAsia="zh-CN"/>
-        </w:rPr>
-        <w:t xml:space="preserve"> HC-06 </w:t>
-      </w:r>
-      <w:r>
-        <w:rPr>
-          <w:lang w:eastAsia="zh-CN"/>
-        </w:rPr>
-        <w:t>确定接收发送的串口信号，用模拟信号和数字信号两种赋值给管脚，实现电机转动，通过串口测试软件检测。</w:t>
-      </w:r>
-    </w:p>
-    <w:p>
-      <w:pPr>
-        <w:pStyle w:val="a0"/>
-        <w:rPr>
-          <w:lang w:eastAsia="zh-CN"/>
-        </w:rPr>
-      </w:pPr>
-      <w:r>
-        <w:rPr>
-          <w:lang w:eastAsia="zh-CN"/>
-        </w:rPr>
-        <w:t>在本次工科创实验中的小车控制方面，我们用</w:t>
-      </w:r>
-      <w:r>
-        <w:rPr>
-          <w:lang w:eastAsia="zh-CN"/>
-        </w:rPr>
-        <w:t xml:space="preserve"> M, S, A, P </w:t>
-      </w:r>
-      <w:r>
-        <w:rPr>
-          <w:lang w:eastAsia="zh-CN"/>
-        </w:rPr>
-        <w:t>分别控制小车的右转，左转，前进和停止。并且经过调整调试确定左右轮的合理转速。</w:t>
-      </w:r>
-    </w:p>
-    <w:p>
-      <w:pPr>
-        <w:pStyle w:val="3"/>
-        <w:rPr>
-          <w:lang w:eastAsia="zh-CN"/>
-        </w:rPr>
-      </w:pPr>
-      <w:bookmarkStart w:id="7" w:name="header-n193"/>
+      <w:bookmarkStart w:id="9" w:name="header-n32"/>
       <w:r>
         <w:rPr>
           <w:lang w:eastAsia="zh-CN"/>
         </w:rPr>
         <w:t>软件部分</w:t>
       </w:r>
-      <w:bookmarkEnd w:id="7"/>
+      <w:bookmarkEnd w:id="9"/>
     </w:p>
     <w:p>
       <w:pPr>
@@ -707,7 +1240,21 @@
             <w:rFonts w:ascii="Cambria Math" w:hAnsi="Cambria Math"/>
             <w:lang w:eastAsia="zh-CN"/>
           </w:rPr>
-          <m:t>θ,ρ</m:t>
+          <m:t>θ</m:t>
+        </m:r>
+        <m:r>
+          <w:rPr>
+            <w:rFonts w:ascii="Cambria Math" w:hAnsi="Cambria Math"/>
+            <w:lang w:eastAsia="zh-CN"/>
+          </w:rPr>
+          <m:t>,</m:t>
+        </m:r>
+        <m:r>
+          <w:rPr>
+            <w:rFonts w:ascii="Cambria Math" w:hAnsi="Cambria Math"/>
+            <w:lang w:eastAsia="zh-CN"/>
+          </w:rPr>
+          <m:t>ρ</m:t>
         </m:r>
       </m:oMath>
       <w:r>
@@ -797,7 +1344,6 @@
         </w:rPr>
         <w:t>；</w:t>
       </w:r>
-      <w:proofErr w:type="spellStart"/>
       <w:r>
         <w:rPr>
           <w:rStyle w:val="VerbatimChar"/>
@@ -805,7 +1351,6 @@
         </w:rPr>
         <w:t>isColinear</w:t>
       </w:r>
-      <w:proofErr w:type="spellEnd"/>
       <w:r>
         <w:rPr>
           <w:lang w:eastAsia="zh-CN"/>
@@ -816,7 +1361,13 @@
         <w:rPr>
           <w:lang w:eastAsia="zh-CN"/>
         </w:rPr>
-        <w:t>可以判断两个线段所在直线是否近似共线；通过</w:t>
+        <w:t>可以判断</w:t>
+      </w:r>
+      <w:r>
+        <w:rPr>
+          <w:lang w:eastAsia="zh-CN"/>
+        </w:rPr>
+        <w:t>两个线段所在直线是否近似共线；通过</w:t>
       </w:r>
       <w:r>
         <w:rPr>
@@ -843,7 +1394,6 @@
         </w:rPr>
         <w:t>将两个近似共线且有重合的线段归并；</w:t>
       </w:r>
-      <w:proofErr w:type="spellStart"/>
       <w:r>
         <w:rPr>
           <w:rStyle w:val="VerbatimChar"/>
@@ -851,7 +1401,6 @@
         </w:rPr>
         <w:t>otherEndpoint</w:t>
       </w:r>
-      <w:proofErr w:type="spellEnd"/>
       <w:r>
         <w:rPr>
           <w:lang w:eastAsia="zh-CN"/>
@@ -897,7 +1446,6 @@
         </w:rPr>
         <w:t xml:space="preserve"> </w:t>
       </w:r>
-      <w:proofErr w:type="spellStart"/>
       <w:r>
         <w:rPr>
           <w:rStyle w:val="VerbatimChar"/>
@@ -905,7 +1453,6 @@
         </w:rPr>
         <w:t>RouteMap</w:t>
       </w:r>
-      <w:proofErr w:type="spellEnd"/>
       <w:r>
         <w:rPr>
           <w:lang w:eastAsia="zh-CN"/>
@@ -935,16 +1482,8 @@
         <w:rPr>
           <w:lang w:eastAsia="zh-CN"/>
         </w:rPr>
-        <w:t>方法主要获取新一帧的摄像头图像，探测跑道的角点，得到透视变换矩阵，对原始图像进行变换，储存变换后的跑道图像。如果是首次运</w:t>
-      </w:r>
-      <w:r>
-        <w:rPr>
-          <w:lang w:eastAsia="zh-CN"/>
-        </w:rPr>
-        <w:lastRenderedPageBreak/>
-        <w:t>行，还会弹出窗口便于摄像头和跑道位置的校准。</w:t>
-      </w:r>
-      <w:proofErr w:type="spellStart"/>
+        <w:t>方法主要获取新一帧的摄像头图像，探测跑道的角点，得到透视变换矩阵，对原始图像进行变换，储存变换后的跑道图像。如果是首次运行，还会弹出窗口便于摄像头和跑道位置的校准。</w:t>
+      </w:r>
       <w:r>
         <w:rPr>
           <w:rStyle w:val="VerbatimChar"/>
@@ -952,7 +1491,6 @@
         </w:rPr>
         <w:t>findRoute</w:t>
       </w:r>
-      <w:proofErr w:type="spellEnd"/>
       <w:r>
         <w:rPr>
           <w:lang w:eastAsia="zh-CN"/>
@@ -963,7 +1501,13 @@
         <w:rPr>
           <w:lang w:eastAsia="zh-CN"/>
         </w:rPr>
-        <w:t>方法主要是用于抽象出路径的关键点。它首先用户给定的参数对跑道图像进行二值化和形态学变换（腐蚀</w:t>
+        <w:t>方法主要是用于抽象出路径的关键点。它首先用户给定的参</w:t>
+      </w:r>
+      <w:r>
+        <w:rPr>
+          <w:lang w:eastAsia="zh-CN"/>
+        </w:rPr>
+        <w:t>数对跑道图像进行二值化和形态学变换（腐蚀</w:t>
       </w:r>
       <w:r>
         <w:rPr>
@@ -977,7 +1521,6 @@
         </w:rPr>
         <w:t>闭运算），然后使用霍夫线变换得到初始线段，并这些线段进行归并以获取主干路线。最后从图像的左上角开始，沿着已找到的线段依次搜索端点，依次加入到端点列表中，这样就得到了整个路线。</w:t>
       </w:r>
-      <w:proofErr w:type="spellStart"/>
       <w:r>
         <w:rPr>
           <w:rStyle w:val="VerbatimChar"/>
@@ -985,7 +1528,6 @@
         </w:rPr>
         <w:t>updateCar</w:t>
       </w:r>
-      <w:proofErr w:type="spellEnd"/>
       <w:r>
         <w:rPr>
           <w:lang w:eastAsia="zh-CN"/>
@@ -1015,15 +1557,12 @@
       <w:r>
         <w:t xml:space="preserve"> </w:t>
       </w:r>
-      <w:proofErr w:type="spellStart"/>
       <w:r>
         <w:t>模块包括了控制器类</w:t>
       </w:r>
-      <w:proofErr w:type="spellEnd"/>
       <w:r>
         <w:t xml:space="preserve"> </w:t>
       </w:r>
-      <w:proofErr w:type="spellStart"/>
       <w:r>
         <w:rPr>
           <w:rStyle w:val="VerbatimChar"/>
@@ -1033,26 +1572,21 @@
       <w:r>
         <w:t>。其构造函数接受一个</w:t>
       </w:r>
-      <w:proofErr w:type="spellEnd"/>
       <w:r>
         <w:t xml:space="preserve"> </w:t>
       </w:r>
-      <w:proofErr w:type="spellStart"/>
       <w:r>
         <w:rPr>
           <w:rStyle w:val="VerbatimChar"/>
         </w:rPr>
         <w:t>RouteMap</w:t>
       </w:r>
-      <w:proofErr w:type="spellEnd"/>
       <w:r>
         <w:t xml:space="preserve"> </w:t>
       </w:r>
-      <w:proofErr w:type="spellStart"/>
       <w:r>
         <w:t>类型的路线图对象和</w:t>
       </w:r>
-      <w:proofErr w:type="spellEnd"/>
       <w:r>
         <w:t xml:space="preserve"> </w:t>
       </w:r>
@@ -1065,11 +1599,9 @@
       <w:r>
         <w:t xml:space="preserve"> </w:t>
       </w:r>
-      <w:proofErr w:type="spellStart"/>
       <w:r>
         <w:t>类型的串口对象。在</w:t>
       </w:r>
-      <w:proofErr w:type="spellEnd"/>
       <w:r>
         <w:t xml:space="preserve"> </w:t>
       </w:r>
@@ -1082,22 +1614,18 @@
       <w:r>
         <w:t xml:space="preserve"> </w:t>
       </w:r>
-      <w:proofErr w:type="spellStart"/>
       <w:r>
         <w:t>方法中，先调用</w:t>
       </w:r>
-      <w:proofErr w:type="spellEnd"/>
       <w:r>
         <w:t xml:space="preserve"> </w:t>
       </w:r>
-      <w:proofErr w:type="spellStart"/>
       <w:r>
         <w:rPr>
           <w:rStyle w:val="VerbatimChar"/>
         </w:rPr>
         <w:t>RouteMap</w:t>
       </w:r>
-      <w:proofErr w:type="spellEnd"/>
       <w:r>
         <w:t xml:space="preserve"> </w:t>
       </w:r>
@@ -1116,32 +1644,23 @@
       <w:r>
         <w:t xml:space="preserve"> </w:t>
       </w:r>
-      <w:proofErr w:type="spellStart"/>
       <w:r>
         <w:t>方法进行校准并捕获初始图像，再调用</w:t>
       </w:r>
-      <w:proofErr w:type="spellEnd"/>
       <w:r>
         <w:t xml:space="preserve"> </w:t>
       </w:r>
-      <w:proofErr w:type="spellStart"/>
       <w:r>
         <w:rPr>
           <w:rStyle w:val="VerbatimChar"/>
         </w:rPr>
         <w:t>findRoute</w:t>
       </w:r>
-      <w:proofErr w:type="spellEnd"/>
       <w:r>
         <w:t xml:space="preserve"> </w:t>
       </w:r>
-      <w:proofErr w:type="spellStart"/>
-      <w:r>
-        <w:t>获取路径点列表</w:t>
-      </w:r>
-      <w:proofErr w:type="spellEnd"/>
-      <w:r>
-        <w:t>。</w:t>
+      <w:r>
+        <w:t>获取路径点列表。</w:t>
       </w:r>
       <w:r>
         <w:rPr>
@@ -1180,7 +1699,6 @@
         </w:rPr>
         <w:t xml:space="preserve"> </w:t>
       </w:r>
-      <w:proofErr w:type="spellStart"/>
       <w:r>
         <w:rPr>
           <w:rStyle w:val="VerbatimChar"/>
@@ -1188,7 +1706,6 @@
         </w:rPr>
         <w:t>updateCar</w:t>
       </w:r>
-      <w:proofErr w:type="spellEnd"/>
       <w:r>
         <w:rPr>
           <w:lang w:eastAsia="zh-CN"/>
@@ -1223,11 +1740,10 @@
           <w:numId w:val="2"/>
         </w:numPr>
       </w:pPr>
-      <w:proofErr w:type="spellStart"/>
-      <w:r>
+      <w:r>
+        <w:lastRenderedPageBreak/>
         <w:t>调整摄像头及跑道</w:t>
       </w:r>
-      <w:proofErr w:type="spellEnd"/>
     </w:p>
     <w:p>
       <w:pPr>
@@ -1292,11 +1808,9 @@
           <w:numId w:val="3"/>
         </w:numPr>
       </w:pPr>
-      <w:proofErr w:type="spellStart"/>
       <w:r>
         <w:t>提取跑道路径点</w:t>
       </w:r>
-      <w:proofErr w:type="spellEnd"/>
     </w:p>
     <w:p>
       <w:pPr>
@@ -1362,11 +1876,9 @@
           <w:numId w:val="4"/>
         </w:numPr>
       </w:pPr>
-      <w:proofErr w:type="spellStart"/>
       <w:r>
         <w:t>控制小车运行</w:t>
       </w:r>
-      <w:proofErr w:type="spellEnd"/>
     </w:p>
     <w:p>
       <w:pPr>
@@ -1436,14 +1948,14 @@
           <w:lang w:eastAsia="zh-CN"/>
         </w:rPr>
       </w:pPr>
-      <w:bookmarkStart w:id="8" w:name="header-n212"/>
+      <w:bookmarkStart w:id="10" w:name="header-n51"/>
       <w:r>
         <w:rPr>
           <w:lang w:eastAsia="zh-CN"/>
         </w:rPr>
         <w:t>运行结果</w:t>
       </w:r>
-      <w:bookmarkEnd w:id="8"/>
+      <w:bookmarkEnd w:id="10"/>
     </w:p>
     <w:p>
       <w:pPr>
@@ -1452,75 +1964,81 @@
           <w:lang w:eastAsia="zh-CN"/>
         </w:rPr>
       </w:pPr>
-      <w:bookmarkStart w:id="9" w:name="header-n213"/>
+      <w:bookmarkStart w:id="11" w:name="header-n52"/>
       <w:r>
         <w:rPr>
           <w:lang w:eastAsia="zh-CN"/>
         </w:rPr>
         <w:t>演示</w:t>
       </w:r>
-      <w:bookmarkEnd w:id="9"/>
-    </w:p>
-    <w:p>
-      <w:pPr>
-        <w:pStyle w:val="a0"/>
-        <w:rPr>
-          <w:lang w:eastAsia="zh-CN"/>
-        </w:rPr>
-      </w:pPr>
-      <w:r>
+      <w:bookmarkEnd w:id="11"/>
+    </w:p>
+    <w:p>
+      <w:pPr>
+        <w:pStyle w:val="FirstParagraph"/>
         <w:rPr>
           <w:rFonts w:hint="eastAsia"/>
           <w:lang w:eastAsia="zh-CN"/>
         </w:rPr>
+      </w:pPr>
+      <w:r>
+        <w:rPr>
+          <w:rFonts w:hint="eastAsia"/>
+          <w:lang w:eastAsia="zh-CN"/>
+        </w:rPr>
         <w:t>见</w:t>
       </w:r>
       <w:r>
         <w:rPr>
+          <w:lang w:eastAsia="zh-CN"/>
+        </w:rPr>
+        <w:t>video</w:t>
+      </w:r>
+      <w:r>
+        <w:rPr>
           <w:rFonts w:hint="eastAsia"/>
           <w:lang w:eastAsia="zh-CN"/>
         </w:rPr>
-        <w:t>video</w:t>
+        <w:t>目录下的</w:t>
+      </w:r>
+      <w:r>
+        <w:rPr>
+          <w:lang w:eastAsia="zh-CN"/>
+        </w:rPr>
+        <w:t>demo.mp4</w:t>
       </w:r>
       <w:r>
         <w:rPr>
           <w:rFonts w:hint="eastAsia"/>
           <w:lang w:eastAsia="zh-CN"/>
         </w:rPr>
-        <w:t>目录下的</w:t>
+        <w:t>文件</w:t>
       </w:r>
       <w:r>
         <w:rPr>
           <w:rFonts w:hint="eastAsia"/>
           <w:lang w:eastAsia="zh-CN"/>
         </w:rPr>
-        <w:t>d</w:t>
-      </w:r>
-      <w:r>
-        <w:rPr>
-          <w:lang w:eastAsia="zh-CN"/>
-        </w:rPr>
-        <w:t>emo.mp4</w:t>
-      </w:r>
-      <w:r>
-        <w:rPr>
-          <w:rFonts w:hint="eastAsia"/>
-          <w:lang w:eastAsia="zh-CN"/>
-        </w:rPr>
-        <w:t>文件。</w:t>
-      </w:r>
+        <w:t>。</w:t>
+      </w:r>
+      <w:bookmarkStart w:id="12" w:name="_GoBack"/>
+      <w:bookmarkEnd w:id="12"/>
     </w:p>
     <w:p>
       <w:pPr>
         <w:pStyle w:val="3"/>
-      </w:pPr>
-      <w:bookmarkStart w:id="10" w:name="header-n215"/>
-      <w:proofErr w:type="spellStart"/>
-      <w:r>
+        <w:rPr>
+          <w:lang w:eastAsia="zh-CN"/>
+        </w:rPr>
+      </w:pPr>
+      <w:bookmarkStart w:id="13" w:name="header-n54"/>
+      <w:r>
+        <w:rPr>
+          <w:lang w:eastAsia="zh-CN"/>
+        </w:rPr>
         <w:t>测试情况</w:t>
       </w:r>
-      <w:bookmarkEnd w:id="10"/>
-      <w:proofErr w:type="spellEnd"/>
+      <w:bookmarkEnd w:id="13"/>
     </w:p>
     <w:tbl>
       <w:tblPr>
@@ -1545,11 +2063,9 @@
             <w:pPr>
               <w:pStyle w:val="Compact"/>
             </w:pPr>
-            <w:proofErr w:type="spellStart"/>
             <w:r>
               <w:t>项目</w:t>
             </w:r>
-            <w:proofErr w:type="spellEnd"/>
           </w:p>
         </w:tc>
         <w:tc>
@@ -1564,11 +2080,9 @@
             <w:pPr>
               <w:pStyle w:val="Compact"/>
             </w:pPr>
-            <w:proofErr w:type="spellStart"/>
             <w:r>
               <w:t>情况</w:t>
             </w:r>
-            <w:proofErr w:type="spellEnd"/>
           </w:p>
         </w:tc>
       </w:tr>
@@ -1600,11 +2114,9 @@
             <w:pPr>
               <w:pStyle w:val="Compact"/>
             </w:pPr>
-            <w:proofErr w:type="spellStart"/>
             <w:r>
               <w:t>流畅</w:t>
             </w:r>
-            <w:proofErr w:type="spellEnd"/>
           </w:p>
         </w:tc>
       </w:tr>
@@ -1719,11 +2231,9 @@
             <w:pPr>
               <w:pStyle w:val="Compact"/>
             </w:pPr>
-            <w:proofErr w:type="spellStart"/>
             <w:r>
               <w:t>跑道复杂度</w:t>
             </w:r>
-            <w:proofErr w:type="spellEnd"/>
           </w:p>
         </w:tc>
         <w:tc>
@@ -1737,11 +2247,9 @@
             <w:r>
               <w:t xml:space="preserve">6 </w:t>
             </w:r>
-            <w:proofErr w:type="spellStart"/>
             <w:r>
               <w:t>个弯</w:t>
             </w:r>
-            <w:proofErr w:type="spellEnd"/>
           </w:p>
         </w:tc>
       </w:tr>
@@ -1754,11 +2262,9 @@
             <w:pPr>
               <w:pStyle w:val="Compact"/>
             </w:pPr>
-            <w:proofErr w:type="spellStart"/>
             <w:r>
               <w:t>图像处理语言</w:t>
             </w:r>
-            <w:proofErr w:type="spellEnd"/>
           </w:p>
         </w:tc>
         <w:tc>
@@ -1784,11 +2290,9 @@
             <w:pPr>
               <w:pStyle w:val="Compact"/>
             </w:pPr>
-            <w:proofErr w:type="spellStart"/>
             <w:r>
               <w:t>是否自备小车</w:t>
             </w:r>
-            <w:proofErr w:type="spellEnd"/>
           </w:p>
         </w:tc>
         <w:tc>
@@ -1814,11 +2318,9 @@
             <w:pPr>
               <w:pStyle w:val="Compact"/>
             </w:pPr>
-            <w:proofErr w:type="spellStart"/>
             <w:r>
               <w:t>小组自评</w:t>
             </w:r>
-            <w:proofErr w:type="spellEnd"/>
           </w:p>
         </w:tc>
         <w:tc>
@@ -1848,37 +2350,28 @@
       <w:pPr>
         <w:pStyle w:val="2"/>
       </w:pPr>
-      <w:bookmarkStart w:id="11" w:name="header-n245"/>
-      <w:proofErr w:type="spellStart"/>
+      <w:bookmarkStart w:id="14" w:name="header-n84"/>
       <w:r>
         <w:t>总结</w:t>
       </w:r>
-      <w:bookmarkEnd w:id="11"/>
-      <w:proofErr w:type="spellEnd"/>
+      <w:bookmarkEnd w:id="14"/>
     </w:p>
     <w:p>
       <w:pPr>
         <w:pStyle w:val="3"/>
       </w:pPr>
-      <w:bookmarkStart w:id="12" w:name="header-n246"/>
-      <w:proofErr w:type="spellStart"/>
+      <w:bookmarkStart w:id="15" w:name="header-n85"/>
       <w:r>
         <w:t>优点与不足</w:t>
       </w:r>
-      <w:bookmarkEnd w:id="12"/>
-      <w:proofErr w:type="spellEnd"/>
+      <w:bookmarkEnd w:id="15"/>
     </w:p>
     <w:p>
       <w:pPr>
         <w:pStyle w:val="FirstParagraph"/>
       </w:pPr>
-      <w:proofErr w:type="spellStart"/>
-      <w:r>
-        <w:t>本项目具有下列优点</w:t>
-      </w:r>
-      <w:proofErr w:type="spellEnd"/>
-      <w:r>
-        <w:t>：</w:t>
+      <w:r>
+        <w:t>本项目具有下列优点：</w:t>
       </w:r>
     </w:p>
     <w:p>
@@ -2004,131 +2497,98 @@
           <w:lang w:eastAsia="zh-CN"/>
         </w:rPr>
       </w:pPr>
-      <w:bookmarkStart w:id="13" w:name="header-n263"/>
-      <w:r>
-        <w:rPr>
-          <w:lang w:eastAsia="zh-CN"/>
-        </w:rPr>
+      <w:bookmarkStart w:id="16" w:name="header-n102"/>
+      <w:r>
+        <w:rPr>
+          <w:lang w:eastAsia="zh-CN"/>
+        </w:rPr>
+        <w:lastRenderedPageBreak/>
         <w:t>个人感受</w:t>
       </w:r>
-      <w:bookmarkEnd w:id="13"/>
-    </w:p>
-    <w:p>
-      <w:pPr>
-        <w:pStyle w:val="a8"/>
-        <w:rPr>
-          <w:sz w:val="24"/>
-          <w:szCs w:val="24"/>
-          <w:lang w:eastAsia="zh-CN"/>
-        </w:rPr>
-      </w:pPr>
-      <w:bookmarkStart w:id="14" w:name="_GoBack"/>
-      <w:r>
-        <w:rPr>
-          <w:sz w:val="24"/>
-          <w:szCs w:val="24"/>
-          <w:lang w:eastAsia="zh-CN"/>
-        </w:rPr>
-        <w:t>我在本项目中主要负责了软件部分的工作，特别是图像处理这方面。程序的基本框架我很早就完成了，但是后续为了让软件具有更好的健壮性和稳定性，花了相当多</w:t>
-      </w:r>
-      <w:r>
-        <w:rPr>
-          <w:sz w:val="24"/>
-          <w:szCs w:val="24"/>
-          <w:lang w:eastAsia="zh-CN"/>
-        </w:rPr>
-        <w:lastRenderedPageBreak/>
-        <w:t>时间。由于我起初是用三维软件渲染的虚拟场景做测试的，做了很多理想化的假定，结果实际测试的时候出了很多问题。之后我反复思考每一个可能出现的异常情况，比如光照变化使原先设定的阈值失效、探测不到跑道角点、提取跑道时出现多余线段等问题，不断改进程序，才有了最后的成果。这学期的项目让我对数字图像处理产生了浓厚的兴趣，我会在后续的专业课程中深入地学习这方面的知识。此次我还担任本组的组长，这个为我进一步提高组织、决策能力，并增进和班级同学的交流提供了机会。</w:t>
-      </w:r>
-    </w:p>
-    <w:p>
-      <w:pPr>
-        <w:pStyle w:val="a8"/>
+      <w:bookmarkEnd w:id="16"/>
+    </w:p>
+    <w:p>
+      <w:pPr>
+        <w:pStyle w:val="FirstParagraph"/>
+        <w:rPr>
+          <w:lang w:eastAsia="zh-CN"/>
+        </w:rPr>
+      </w:pPr>
+      <w:r>
+        <w:rPr>
+          <w:lang w:eastAsia="zh-CN"/>
+        </w:rPr>
+        <w:t>我在本项目中主要负责了软件部分的工作，特别是图像处理这方面。程序的基本框架我很早就完成了，但是后续为了让软件具有更好的健壮性和稳定性，花了相当多时间。由于我起初是用三维软件渲染的虚拟场景做测试的，做了很多理想化的假定，结果实际测试的时候出了很多问题。之后我反复思考每一个可能出现的异常情况，比如光照变化使原先设定的阈值失效、探测不到跑道角点、提取跑道时出现多余线段等问题，不断改进程序，才有了最后的成果。这学期的项目让我对数字图像处理产生了浓厚的兴趣，我会在后续的专业课程中深入地学习这方面的知识。此次我还担任本</w:t>
+      </w:r>
+      <w:r>
+        <w:rPr>
+          <w:lang w:eastAsia="zh-CN"/>
+        </w:rPr>
+        <w:t>组的组长，这个为我进一步提高组织、决策能力，并增进和班级同学的交流提供了机会。</w:t>
+      </w:r>
+    </w:p>
+    <w:p>
+      <w:pPr>
+        <w:pStyle w:val="a0"/>
         <w:jc w:val="right"/>
         <w:rPr>
-          <w:sz w:val="24"/>
-          <w:szCs w:val="24"/>
-          <w:lang w:eastAsia="zh-CN"/>
-        </w:rPr>
-      </w:pPr>
-      <w:r>
-        <w:rPr>
-          <w:sz w:val="24"/>
-          <w:szCs w:val="24"/>
-          <w:lang w:eastAsia="zh-CN"/>
-        </w:rPr>
-        <w:t>——</w:t>
-      </w:r>
-      <w:r>
-        <w:rPr>
-          <w:sz w:val="24"/>
-          <w:szCs w:val="24"/>
-          <w:lang w:eastAsia="zh-CN"/>
-        </w:rPr>
-        <w:t>王梓涵</w:t>
-      </w:r>
-    </w:p>
-    <w:p>
-      <w:pPr>
-        <w:pStyle w:val="a8"/>
-        <w:rPr>
-          <w:sz w:val="24"/>
-          <w:szCs w:val="24"/>
-          <w:lang w:eastAsia="zh-CN"/>
-        </w:rPr>
-      </w:pPr>
-      <w:r>
-        <w:rPr>
-          <w:sz w:val="24"/>
-          <w:szCs w:val="24"/>
+          <w:rFonts w:hint="eastAsia"/>
+          <w:lang w:eastAsia="zh-CN"/>
+        </w:rPr>
+      </w:pPr>
+      <w:r>
+        <w:rPr>
+          <w:rFonts w:hint="eastAsia"/>
+          <w:lang w:eastAsia="zh-CN"/>
+        </w:rPr>
+        <w:t>——王梓涵</w:t>
+      </w:r>
+    </w:p>
+    <w:p>
+      <w:pPr>
+        <w:pStyle w:val="a0"/>
+        <w:rPr>
+          <w:lang w:eastAsia="zh-CN"/>
+        </w:rPr>
+      </w:pPr>
+      <w:r>
+        <w:rPr>
           <w:lang w:eastAsia="zh-CN"/>
         </w:rPr>
         <w:t>通过这次工科创，了解并学习关于</w:t>
       </w:r>
       <w:r>
         <w:rPr>
-          <w:sz w:val="24"/>
-          <w:szCs w:val="24"/>
           <w:lang w:eastAsia="zh-CN"/>
         </w:rPr>
         <w:t xml:space="preserve"> OpenCV </w:t>
       </w:r>
       <w:r>
         <w:rPr>
-          <w:sz w:val="24"/>
-          <w:szCs w:val="24"/>
           <w:lang w:eastAsia="zh-CN"/>
         </w:rPr>
         <w:t>的部分相关知识，掌握了单片机的代码编写。对于一个工程项目的进行有了进一步的认识，并且对于如何进行团队合作，进度安排，调整调试有了更深的感受。虽然只是工科创</w:t>
       </w:r>
       <w:r>
         <w:rPr>
-          <w:sz w:val="24"/>
-          <w:szCs w:val="24"/>
           <w:lang w:eastAsia="zh-CN"/>
         </w:rPr>
         <w:t xml:space="preserve"> II-B</w:t>
       </w:r>
       <w:r>
         <w:rPr>
-          <w:sz w:val="24"/>
-          <w:szCs w:val="24"/>
           <w:lang w:eastAsia="zh-CN"/>
         </w:rPr>
         <w:t>，但在过程中还是遇到了不少问题。希望在</w:t>
       </w:r>
       <w:r>
         <w:rPr>
-          <w:sz w:val="24"/>
-          <w:szCs w:val="24"/>
           <w:lang w:eastAsia="zh-CN"/>
         </w:rPr>
         <w:t xml:space="preserve"> III-C </w:t>
       </w:r>
       <w:r>
         <w:rPr>
-          <w:sz w:val="24"/>
-          <w:szCs w:val="24"/>
           <w:lang w:eastAsia="zh-CN"/>
         </w:rPr>
         <w:t>中继续学习，不断进步。</w:t>
@@ -2136,76 +2596,60 @@
     </w:p>
     <w:p>
       <w:pPr>
-        <w:pStyle w:val="a8"/>
+        <w:pStyle w:val="a0"/>
         <w:jc w:val="right"/>
         <w:rPr>
-          <w:sz w:val="24"/>
-          <w:szCs w:val="24"/>
-          <w:lang w:eastAsia="zh-CN"/>
-        </w:rPr>
-      </w:pPr>
-      <w:r>
-        <w:rPr>
-          <w:sz w:val="24"/>
-          <w:szCs w:val="24"/>
-          <w:lang w:eastAsia="zh-CN"/>
-        </w:rPr>
-        <w:t>——</w:t>
-      </w:r>
-      <w:r>
-        <w:rPr>
-          <w:sz w:val="24"/>
-          <w:szCs w:val="24"/>
-          <w:lang w:eastAsia="zh-CN"/>
-        </w:rPr>
-        <w:t>李岩松</w:t>
-      </w:r>
-    </w:p>
-    <w:p>
-      <w:pPr>
-        <w:pStyle w:val="a8"/>
-        <w:rPr>
-          <w:sz w:val="24"/>
-          <w:szCs w:val="24"/>
-          <w:lang w:eastAsia="zh-CN"/>
-        </w:rPr>
-      </w:pPr>
-      <w:r>
-        <w:rPr>
-          <w:sz w:val="24"/>
-          <w:szCs w:val="24"/>
+          <w:rFonts w:hint="eastAsia"/>
+          <w:lang w:eastAsia="zh-CN"/>
+        </w:rPr>
+      </w:pPr>
+      <w:r>
+        <w:rPr>
+          <w:rFonts w:hint="eastAsia"/>
+          <w:lang w:eastAsia="zh-CN"/>
+        </w:rPr>
+        <w:t>——李岩松</w:t>
+      </w:r>
+    </w:p>
+    <w:p>
+      <w:pPr>
+        <w:pStyle w:val="a0"/>
+        <w:rPr>
+          <w:lang w:eastAsia="zh-CN"/>
+        </w:rPr>
+      </w:pPr>
+      <w:r>
+        <w:rPr>
           <w:lang w:eastAsia="zh-CN"/>
         </w:rPr>
         <w:t>本次工科创</w:t>
       </w:r>
       <w:r>
         <w:rPr>
-          <w:sz w:val="24"/>
-          <w:szCs w:val="24"/>
           <w:lang w:eastAsia="zh-CN"/>
         </w:rPr>
         <w:t>2B</w:t>
       </w:r>
       <w:r>
         <w:rPr>
-          <w:sz w:val="24"/>
-          <w:szCs w:val="24"/>
-          <w:lang w:eastAsia="zh-CN"/>
-        </w:rPr>
-        <w:t>实践中，我负责的是小车控制的单片机编程部分。小车控制的实现逻辑比较简单，但是硬件本身存在的问题常常是偶然不可知，出现了电机不平衡，阻矩大，前后轮抓地力弱，甚至电机导线脱落等问题，比较繁琐反复，在调试硬件的过程中，要非常感谢队友们，为改善硬件提供了很多帮助。此外，图像处理，路线生成，串口控制，调试时的参数调整等，负责的同学也都为我们进行了详细的讲解，让我们对整个项目框架和实现逻辑有比较清晰的了解，也学习了</w:t>
-      </w:r>
-      <w:r>
-        <w:rPr>
-          <w:sz w:val="24"/>
-          <w:szCs w:val="24"/>
+          <w:lang w:eastAsia="zh-CN"/>
+        </w:rPr>
+        <w:t>实践中，我负责的是小车控制的单片机编程部分。小车控制的实现逻辑比较简单，但是硬件本身存在的问题常常是偶然不可知，出现了电机不平衡，阻</w:t>
+      </w:r>
+      <w:r>
+        <w:rPr>
+          <w:lang w:eastAsia="zh-CN"/>
+        </w:rPr>
+        <w:t>矩大，前后轮抓地力弱，甚至电机导线脱落等问题，比较繁琐反复，在调试硬件的过程中，要非常感谢队友们，为改善硬件提供了很多帮助。此外，图像处理，路线生成，串口控制，调试时的参数调整等，负责的同学也都为我们进行了详细的讲解，让我们对整个项目框架和实现逻辑有比较清晰的了解，也学习了</w:t>
+      </w:r>
+      <w:r>
+        <w:rPr>
           <w:lang w:eastAsia="zh-CN"/>
         </w:rPr>
         <w:t xml:space="preserve"> OpenCV </w:t>
       </w:r>
       <w:r>
         <w:rPr>
-          <w:sz w:val="24"/>
-          <w:szCs w:val="24"/>
           <w:lang w:eastAsia="zh-CN"/>
         </w:rPr>
         <w:t>的相关知识。可以说，本次实践让我感受最深的是团队合作的魅力，队友们、老师、助教的帮助，为我们项目的成功提供了强劲的助力。此外，繁琐的参数和硬件调试也锻炼了我们冷静思考的能力。</w:t>
@@ -2213,35 +2657,24 @@
     </w:p>
     <w:p>
       <w:pPr>
-        <w:pStyle w:val="a8"/>
+        <w:pStyle w:val="a0"/>
         <w:jc w:val="right"/>
         <w:rPr>
-          <w:sz w:val="24"/>
-          <w:szCs w:val="24"/>
-          <w:lang w:eastAsia="zh-CN"/>
-        </w:rPr>
-      </w:pPr>
-      <w:r>
-        <w:rPr>
-          <w:sz w:val="24"/>
-          <w:szCs w:val="24"/>
-          <w:lang w:eastAsia="zh-CN"/>
-        </w:rPr>
-        <w:t>——</w:t>
-      </w:r>
-      <w:r>
-        <w:rPr>
-          <w:sz w:val="24"/>
-          <w:szCs w:val="24"/>
-          <w:lang w:eastAsia="zh-CN"/>
-        </w:rPr>
-        <w:t>杜蔻年华</w:t>
-      </w:r>
-    </w:p>
-    <w:bookmarkEnd w:id="14"/>
-    <w:p>
-      <w:pPr>
-        <w:pStyle w:val="FirstParagraph"/>
+          <w:rFonts w:hint="eastAsia"/>
+          <w:lang w:eastAsia="zh-CN"/>
+        </w:rPr>
+      </w:pPr>
+      <w:r>
+        <w:rPr>
+          <w:rFonts w:hint="eastAsia"/>
+          <w:lang w:eastAsia="zh-CN"/>
+        </w:rPr>
+        <w:t>——杜蔻年华</w:t>
+      </w:r>
+    </w:p>
+    <w:p>
+      <w:pPr>
+        <w:pStyle w:val="a0"/>
         <w:rPr>
           <w:lang w:eastAsia="zh-CN"/>
         </w:rPr>
@@ -2250,34 +2683,22 @@
     <w:p>
       <w:pPr>
         <w:pStyle w:val="2"/>
-        <w:rPr>
-          <w:lang w:eastAsia="zh-CN"/>
-        </w:rPr>
-      </w:pPr>
-      <w:bookmarkStart w:id="15" w:name="header-n272"/>
-      <w:r>
-        <w:rPr>
-          <w:lang w:eastAsia="zh-CN"/>
-        </w:rPr>
+      </w:pPr>
+      <w:bookmarkStart w:id="17" w:name="header-n113"/>
+      <w:r>
         <w:t>附录</w:t>
       </w:r>
-      <w:bookmarkEnd w:id="15"/>
+      <w:bookmarkEnd w:id="17"/>
     </w:p>
     <w:p>
       <w:pPr>
         <w:pStyle w:val="3"/>
-        <w:rPr>
-          <w:lang w:eastAsia="zh-CN"/>
-        </w:rPr>
-      </w:pPr>
-      <w:bookmarkStart w:id="16" w:name="header-n273"/>
-      <w:r>
-        <w:rPr>
-          <w:lang w:eastAsia="zh-CN"/>
-        </w:rPr>
+      </w:pPr>
+      <w:bookmarkStart w:id="18" w:name="header-n114"/>
+      <w:r>
         <w:t>系统使用说明</w:t>
       </w:r>
-      <w:bookmarkEnd w:id="16"/>
+      <w:bookmarkEnd w:id="18"/>
     </w:p>
     <w:p>
       <w:pPr>
@@ -2286,23 +2707,21 @@
           <w:numId w:val="7"/>
         </w:numPr>
       </w:pPr>
-      <w:proofErr w:type="spellStart"/>
       <w:r>
         <w:t>确保计算机上安装了</w:t>
       </w:r>
-      <w:proofErr w:type="spellEnd"/>
-      <w:r>
-        <w:t xml:space="preserve"> Python 3.x </w:t>
-      </w:r>
-      <w:proofErr w:type="spellStart"/>
+      <w:r>
+        <w:t xml:space="preserve"> Py</w:t>
+      </w:r>
+      <w:r>
+        <w:t xml:space="preserve">thon 3.x </w:t>
+      </w:r>
       <w:r>
         <w:t>版本解释器，并安装了</w:t>
       </w:r>
-      <w:proofErr w:type="spellEnd"/>
       <w:r>
         <w:t xml:space="preserve"> </w:t>
       </w:r>
-      <w:proofErr w:type="spellStart"/>
       <w:r>
         <w:rPr>
           <w:rStyle w:val="VerbatimChar"/>
@@ -2318,36 +2737,26 @@
         </w:rPr>
         <w:t>opencv-python</w:t>
       </w:r>
-      <w:proofErr w:type="spellEnd"/>
       <w:r>
         <w:t xml:space="preserve"> </w:t>
       </w:r>
-      <w:proofErr w:type="spellStart"/>
       <w:r>
         <w:t>以及</w:t>
       </w:r>
-      <w:proofErr w:type="spellEnd"/>
       <w:r>
         <w:t xml:space="preserve"> </w:t>
       </w:r>
-      <w:proofErr w:type="spellStart"/>
       <w:r>
         <w:rPr>
           <w:rStyle w:val="VerbatimChar"/>
         </w:rPr>
         <w:t>pyserial</w:t>
       </w:r>
-      <w:proofErr w:type="spellEnd"/>
       <w:r>
         <w:t xml:space="preserve"> </w:t>
       </w:r>
-      <w:proofErr w:type="spellStart"/>
-      <w:r>
-        <w:t>三个包</w:t>
-      </w:r>
-      <w:proofErr w:type="spellEnd"/>
-      <w:r>
-        <w:t>。</w:t>
+      <w:r>
+        <w:t>三个包。</w:t>
       </w:r>
     </w:p>
     <w:p>
@@ -2381,6 +2790,7 @@
         <w:rPr>
           <w:lang w:eastAsia="zh-CN"/>
         </w:rPr>
+        <w:lastRenderedPageBreak/>
         <w:t>运行</w:t>
       </w:r>
       <w:r>
@@ -2541,7 +2951,13 @@
         <w:rPr>
           <w:lang w:eastAsia="zh-CN"/>
         </w:rPr>
-        <w:t xml:space="preserve"> Mark Mask </w:t>
+        <w:t xml:space="preserve"> Mark Mask</w:t>
+      </w:r>
+      <w:r>
+        <w:rPr>
+          <w:lang w:eastAsia="zh-CN"/>
+        </w:rPr>
+        <w:t xml:space="preserve"> </w:t>
       </w:r>
       <w:r>
         <w:rPr>
@@ -2571,22 +2987,10 @@
         <w:rPr>
           <w:lang w:eastAsia="zh-CN"/>
         </w:rPr>
-        <w:t>（亮度）滑块，使</w:t>
-      </w:r>
-      <w:r>
-        <w:rPr>
-          <w:lang w:eastAsia="zh-CN"/>
-        </w:rPr>
-        <w:lastRenderedPageBreak/>
-        <w:t>得角点圆形标记的二值化图像清晰可见，且左侧图像中且四个角点处各出现一个红色点。</w:t>
-      </w:r>
-      <w:proofErr w:type="spellStart"/>
-      <w:r>
-        <w:t>确定后按回车键</w:t>
-      </w:r>
-      <w:proofErr w:type="spellEnd"/>
-      <w:r>
-        <w:t>。</w:t>
+        <w:t>（亮度）滑块，使得角点圆形标记的二值化图像清晰可见，且左侧图像中且四个角点处各出现一个红色点。</w:t>
+      </w:r>
+      <w:r>
+        <w:t>确定后按回车键。</w:t>
       </w:r>
     </w:p>
     <w:p>
@@ -2674,13 +3078,8 @@
         </w:rPr>
         <w:t>（关键位置）窗口中显示的关键点符合预期。</w:t>
       </w:r>
-      <w:proofErr w:type="spellStart"/>
-      <w:r>
-        <w:t>确定后按回车键</w:t>
-      </w:r>
-      <w:proofErr w:type="spellEnd"/>
-      <w:r>
-        <w:t>。</w:t>
+      <w:r>
+        <w:t>确定后按回车键。</w:t>
       </w:r>
     </w:p>
     <w:p>
@@ -2745,23 +3144,19 @@
       <w:pPr>
         <w:pStyle w:val="3"/>
       </w:pPr>
-      <w:bookmarkStart w:id="17" w:name="header-n289"/>
-      <w:proofErr w:type="spellStart"/>
+      <w:bookmarkStart w:id="19" w:name="header-n130"/>
       <w:r>
         <w:t>源代码</w:t>
       </w:r>
-      <w:bookmarkEnd w:id="17"/>
-      <w:proofErr w:type="spellEnd"/>
+      <w:bookmarkEnd w:id="19"/>
     </w:p>
     <w:p>
       <w:pPr>
         <w:pStyle w:val="FirstParagraph"/>
       </w:pPr>
-      <w:proofErr w:type="spellStart"/>
-      <w:r>
-        <w:t>所有源代码均放在</w:t>
-      </w:r>
-      <w:proofErr w:type="spellEnd"/>
+      <w:r>
+        <w:t>所有源代码均在</w:t>
+      </w:r>
       <w:r>
         <w:t xml:space="preserve"> </w:t>
       </w:r>
@@ -2776,24 +3171,17 @@
       <w:r>
         <w:t xml:space="preserve"> </w:t>
       </w:r>
-      <w:proofErr w:type="spellStart"/>
-      <w:r>
-        <w:t>目录内</w:t>
-      </w:r>
-      <w:proofErr w:type="spellEnd"/>
-      <w:r>
-        <w:t>。</w:t>
+      <w:r>
+        <w:t>目录内。</w:t>
       </w:r>
     </w:p>
     <w:p>
       <w:pPr>
         <w:pStyle w:val="a0"/>
       </w:pPr>
-      <w:proofErr w:type="spellStart"/>
       <w:r>
         <w:t>计算机端软件源码见</w:t>
       </w:r>
-      <w:proofErr w:type="spellEnd"/>
       <w:r>
         <w:t xml:space="preserve"> </w:t>
       </w:r>
@@ -2830,11 +3218,9 @@
       <w:r>
         <w:t xml:space="preserve"> </w:t>
       </w:r>
-      <w:proofErr w:type="spellStart"/>
       <w:r>
         <w:t>三个文件，单片机端代码见</w:t>
       </w:r>
-      <w:proofErr w:type="spellEnd"/>
       <w:r>
         <w:t xml:space="preserve"> </w:t>
       </w:r>
@@ -2854,13 +3240,11 @@
       <w:pPr>
         <w:pStyle w:val="3"/>
       </w:pPr>
-      <w:bookmarkStart w:id="18" w:name="header-n292"/>
-      <w:proofErr w:type="spellStart"/>
+      <w:bookmarkStart w:id="20" w:name="header-n133"/>
       <w:r>
         <w:t>系统电路图</w:t>
       </w:r>
-      <w:bookmarkEnd w:id="18"/>
-      <w:proofErr w:type="spellEnd"/>
+      <w:bookmarkEnd w:id="20"/>
     </w:p>
     <w:p>
       <w:pPr>
@@ -2922,13 +3306,12 @@
       <w:pPr>
         <w:pStyle w:val="3"/>
       </w:pPr>
-      <w:bookmarkStart w:id="19" w:name="header-n294"/>
-      <w:proofErr w:type="spellStart"/>
-      <w:r>
+      <w:bookmarkStart w:id="21" w:name="header-n135"/>
+      <w:r>
+        <w:lastRenderedPageBreak/>
         <w:t>参考资料</w:t>
       </w:r>
-      <w:bookmarkEnd w:id="19"/>
-      <w:proofErr w:type="spellEnd"/>
+      <w:bookmarkEnd w:id="21"/>
     </w:p>
     <w:p>
       <w:pPr>
@@ -3033,7 +3416,7 @@
   <w:abstractNum w:abstractNumId="0" w15:restartNumberingAfterBreak="0">
     <w:nsid w:val="EA454B4C"/>
     <w:multiLevelType w:val="multilevel"/>
-    <w:tmpl w:val="BF64F87E"/>
+    <w:tmpl w:val="71F64AFA"/>
     <w:lvl w:ilvl="0">
       <w:numFmt w:val="bullet"/>
       <w:lvlText w:val="•"/>
@@ -3137,7 +3520,7 @@
   <w:abstractNum w:abstractNumId="1" w15:restartNumberingAfterBreak="0">
     <w:nsid w:val="2C1AE401"/>
     <w:multiLevelType w:val="multilevel"/>
-    <w:tmpl w:val="D4229B7E"/>
+    <w:tmpl w:val="947A6FE0"/>
     <w:lvl w:ilvl="0">
       <w:numFmt w:val="bullet"/>
       <w:lvlText w:val=" "/>
@@ -3241,7 +3624,7 @@
   <w:abstractNum w:abstractNumId="2" w15:restartNumberingAfterBreak="0">
     <w:nsid w:val="71315DCA"/>
     <w:multiLevelType w:val="multilevel"/>
-    <w:tmpl w:val="A198D526"/>
+    <w:tmpl w:val="A8B25596"/>
     <w:lvl w:ilvl="0">
       <w:start w:val="1"/>
       <w:numFmt w:val="decimal"/>
@@ -3587,13 +3970,6 @@
     <w:lsdException w:name="Placeholder Text" w:semiHidden="1"/>
     <w:lsdException w:name="Light Shading"/>
     <w:lsdException w:name="Light List"/>
-    <w:lsdException w:name="Light Grid"/>
-    <w:lsdException w:name="Medium Shading 1"/>
-    <w:lsdException w:name="Medium Shading 2"/>
-    <w:lsdException w:name="Medium List 1"/>
-    <w:lsdException w:name="Medium List 2"/>
-    <w:lsdException w:name="Medium Grid 1"/>
-    <w:lsdException w:name="Medium Grid 2"/>
     <w:lsdException w:name="Medium Grid 3"/>
     <w:lsdException w:name="Dark List"/>
     <w:lsdException w:name="Colorful Shading"/>
@@ -4518,6 +4894,17 @@
     <w:rPr>
       <w:rFonts w:ascii="Consolas" w:hAnsi="Consolas"/>
       <w:sz w:val="22"/>
+    </w:rPr>
+  </w:style>
+  <w:style w:type="character" w:styleId="ae">
+    <w:name w:val="FollowedHyperlink"/>
+    <w:basedOn w:val="a1"/>
+    <w:semiHidden/>
+    <w:unhideWhenUsed/>
+    <w:rsid w:val="005374A9"/>
+    <w:rPr>
+      <w:color w:val="800080" w:themeColor="followedHyperlink"/>
+      <w:u w:val="single"/>
     </w:rPr>
   </w:style>
 </w:styles>

</xml_diff>